<commit_message>
Deleted effects and changed graphics
</commit_message>
<xml_diff>
--- a/doc/task02/task02.docx
+++ b/doc/task02/task02.docx
@@ -5,11 +5,20 @@
     <w:p>
       <w:pPr>
         <w:pStyle w:val="Titel"/>
-      </w:pPr>
-      <w:r>
+        <w:rPr>
+          <w:lang w:val="en-GB"/>
+        </w:rPr>
+      </w:pPr>
+      <w:r>
+        <w:rPr>
+          <w:lang w:val="en-GB"/>
+        </w:rPr>
         <w:t xml:space="preserve">Case Study </w:t>
       </w:r>
       <w:r>
+        <w:rPr>
+          <w:lang w:val="en-GB"/>
+        </w:rPr>
         <w:t>Task 02</w:t>
       </w:r>
     </w:p>
@@ -21,6 +30,9 @@
         </w:rPr>
       </w:pPr>
       <w:r>
+        <w:rPr>
+          <w:lang w:val="en-GB"/>
+        </w:rPr>
         <w:t>Aufgabenstellung</w:t>
       </w:r>
     </w:p>
@@ -273,21 +285,41 @@
     <w:p>
       <w:pPr>
         <w:pStyle w:val="KeinLeerraum"/>
-      </w:pPr>
-      <w:r>
+        <w:rPr>
+          <w:lang w:val="en-GB"/>
+        </w:rPr>
+      </w:pPr>
+      <w:r>
+        <w:rPr>
+          <w:lang w:val="en-GB"/>
+        </w:rPr>
         <w:t>-5 min per team</w:t>
       </w:r>
     </w:p>
     <w:p>
       <w:pPr>
         <w:pStyle w:val="KeinLeerraum"/>
-      </w:pPr>
-      <w:r>
+        <w:rPr>
+          <w:lang w:val="en-GB"/>
+        </w:rPr>
+      </w:pPr>
+      <w:r>
+        <w:rPr>
+          <w:lang w:val="en-GB"/>
+        </w:rPr>
         <w:t>-10 points for documents, 5 points for presentation</w:t>
       </w:r>
     </w:p>
     <w:p>
-      <w:r>
+      <w:pPr>
+        <w:rPr>
+          <w:lang w:val="en-GB"/>
+        </w:rPr>
+      </w:pPr>
+      <w:r>
+        <w:rPr>
+          <w:lang w:val="en-GB"/>
+        </w:rPr>
         <w:br w:type="page"/>
       </w:r>
     </w:p>
@@ -302,16 +334,7 @@
     </w:p>
     <w:p>
       <w:r>
-        <w:t>Anhand unserer kleinen Voranalyse des Auftrages (task01</w:t>
-      </w:r>
-      <w:r>
-        <w:t>.pptx</w:t>
-      </w:r>
-      <w:r>
-        <w:t xml:space="preserve">) </w:t>
-      </w:r>
-      <w:r>
-        <w:t>konnten wir noch keine Entscheidung treffen ob wir Plan-getrieben oder agil vorgehen werden. Aufgrund dessen, erstellten wir eine Vor-/Nachteil-Tabelle, im Zusammenhang mit unserem Auftrag, um zu analysieren, welcher Ansatz sich besser eignet.</w:t>
+        <w:t>Anhand unserer kleinen Voranalyse des Auftrages (task01.pptx) konnten wir noch keine Entscheidung treffen ob wir Plan-getrieben oder agil vorgehen werden. Aufgrund dessen, erstellten wir eine Vor-/Nachteil-Tabelle, im Zusammenhang mit unserem Auftrag, um zu analysieren, welcher Ansatz sich besser eignet.</w:t>
       </w:r>
     </w:p>
     <w:p>
@@ -1045,7 +1068,8 @@
       </w:pPr>
       <w:r>
         <w:rPr>
-          <w:lang w:val="en-GB"/>
+          <w:noProof/>
+          <w:lang w:val="en-GB" w:eastAsia="en-GB"/>
         </w:rPr>
         <w:drawing>
           <wp:inline distT="0" distB="0" distL="0" distR="0" wp14:anchorId="2A6AC158" wp14:editId="5C8817D2">
@@ -1410,10 +1434,7 @@
               </w:rPr>
             </w:pPr>
             <w:r>
-              <w:t>Wichtige Entscheidungen</w:t>
-            </w:r>
-            <w:r>
-              <w:t xml:space="preserve"> getroffen</w:t>
+              <w:t>Wichtige Entscheidungen getroffen</w:t>
             </w:r>
           </w:p>
         </w:tc>
@@ -1514,7 +1535,7 @@
       </w:tr>
       <w:tr>
         <w:trPr>
-          <w:trHeight w:val="605"/>
+          <w:trHeight w:val="463"/>
         </w:trPr>
         <w:tc>
           <w:tcPr>
@@ -2017,12 +2038,12 @@
           <w:p>
             <w:pPr>
               <w:pStyle w:val="KeinLeerraum"/>
-              <w:rPr>
-                <w:lang w:val="en-GB"/>
-              </w:rPr>
             </w:pPr>
             <w:r>
-              <w:t>Neue Version des Produkts implementiert</w:t>
+              <w:t xml:space="preserve">Neue Version der Software </w:t>
+            </w:r>
+            <w:r>
+              <w:t>implementiert</w:t>
             </w:r>
           </w:p>
         </w:tc>
@@ -2127,10 +2148,7 @@
               </w:rPr>
             </w:pPr>
             <w:r>
-              <w:t>Alle Tests durchführ</w:t>
-            </w:r>
-            <w:r>
-              <w:t>en</w:t>
+              <w:t>Alle Tests durchführen</w:t>
             </w:r>
           </w:p>
           <w:p>
@@ -2249,10 +2267,7 @@
               </w:rPr>
             </w:pPr>
             <w:r>
-              <w:t xml:space="preserve">Software vom Kunden </w:t>
-            </w:r>
-            <w:r>
-              <w:t>genehmigt</w:t>
+              <w:t>Software vom Kunden genehmigt</w:t>
             </w:r>
           </w:p>
         </w:tc>
@@ -2333,7 +2348,7 @@
               </w:rPr>
             </w:pPr>
             <w:r>
-              <w:t>Validierte Version des Produkts</w:t>
+              <w:t>Validierte Version der Software</w:t>
             </w:r>
           </w:p>
         </w:tc>
@@ -2507,7 +2522,7 @@
               </w:rPr>
             </w:pPr>
             <w:r>
-              <w:t>Endgültige Software</w:t>
+              <w:t>Endgültiges Produkt</w:t>
             </w:r>
           </w:p>
         </w:tc>
@@ -2559,7 +2574,8 @@
     <w:p>
       <w:r>
         <w:rPr>
-          <w:lang w:val="en-GB"/>
+          <w:noProof/>
+          <w:lang w:val="en-GB" w:eastAsia="en-GB"/>
         </w:rPr>
         <mc:AlternateContent>
           <mc:Choice Requires="wps">
@@ -2611,7 +2627,19 @@
                                 <w:sz w:val="20"/>
                                 <w:lang w:val="de-CH"/>
                               </w:rPr>
-                              <w:t>Software den Kundenwünschen entsprechend, getestet und „einsatzbereit“</w:t>
+                              <w:t>Produkt</w:t>
+                            </w:r>
+                            <w:bookmarkStart w:id="0" w:name="_GoBack"/>
+                            <w:bookmarkEnd w:id="0"/>
+                            <w:r>
+                              <w:rPr>
+                                <w:rFonts w:ascii="Calibri" w:eastAsia="MS PGothic" w:hAnsi="Calibri" w:cstheme="minorBidi"/>
+                                <w:color w:val="000000" w:themeColor="text1"/>
+                                <w:kern w:val="24"/>
+                                <w:sz w:val="20"/>
+                                <w:lang w:val="de-CH"/>
+                              </w:rPr>
+                              <w:t xml:space="preserve"> den Kundenwünschen entsprechend, getestet und „einsatzbereit“</w:t>
                             </w:r>
                           </w:p>
                         </w:txbxContent>
@@ -2658,7 +2686,19 @@
                           <w:sz w:val="20"/>
                           <w:lang w:val="de-CH"/>
                         </w:rPr>
-                        <w:t>Software den Kundenwünschen entsprechend, getestet und „einsatzbereit“</w:t>
+                        <w:t>Produkt</w:t>
+                      </w:r>
+                      <w:bookmarkStart w:id="1" w:name="_GoBack"/>
+                      <w:bookmarkEnd w:id="1"/>
+                      <w:r>
+                        <w:rPr>
+                          <w:rFonts w:ascii="Calibri" w:eastAsia="MS PGothic" w:hAnsi="Calibri" w:cstheme="minorBidi"/>
+                          <w:color w:val="000000" w:themeColor="text1"/>
+                          <w:kern w:val="24"/>
+                          <w:sz w:val="20"/>
+                          <w:lang w:val="de-CH"/>
+                        </w:rPr>
+                        <w:t xml:space="preserve"> den Kundenwünschen entsprechend, getestet und „einsatzbereit“</w:t>
                       </w:r>
                     </w:p>
                   </w:txbxContent>
@@ -2670,7 +2710,8 @@
       </w:r>
       <w:r>
         <w:rPr>
-          <w:lang w:val="en-GB"/>
+          <w:noProof/>
+          <w:lang w:val="en-GB" w:eastAsia="en-GB"/>
         </w:rPr>
         <mc:AlternateContent>
           <mc:Choice Requires="wps">
@@ -2777,7 +2818,8 @@
       </w:r>
       <w:r>
         <w:rPr>
-          <w:lang w:val="en-GB"/>
+          <w:noProof/>
+          <w:lang w:val="en-GB" w:eastAsia="en-GB"/>
         </w:rPr>
         <mc:AlternateContent>
           <mc:Choice Requires="wps">
@@ -2884,7 +2926,8 @@
       </w:r>
       <w:r>
         <w:rPr>
-          <w:lang w:val="en-GB"/>
+          <w:noProof/>
+          <w:lang w:val="en-GB" w:eastAsia="en-GB"/>
         </w:rPr>
         <mc:AlternateContent>
           <mc:Choice Requires="wps">
@@ -2991,7 +3034,8 @@
       </w:r>
       <w:r>
         <w:rPr>
-          <w:lang w:val="en-GB"/>
+          <w:noProof/>
+          <w:lang w:val="en-GB" w:eastAsia="en-GB"/>
         </w:rPr>
         <mc:AlternateContent>
           <mc:Choice Requires="wps">
@@ -3098,7 +3142,8 @@
       </w:r>
       <w:r>
         <w:rPr>
-          <w:lang w:val="en-GB"/>
+          <w:noProof/>
+          <w:lang w:val="en-GB" w:eastAsia="en-GB"/>
         </w:rPr>
         <mc:AlternateContent>
           <mc:Choice Requires="wps">
@@ -3225,7 +3270,8 @@
       </w:r>
       <w:r>
         <w:rPr>
-          <w:lang w:val="en-GB"/>
+          <w:noProof/>
+          <w:lang w:val="en-GB" w:eastAsia="en-GB"/>
         </w:rPr>
         <mc:AlternateContent>
           <mc:Choice Requires="wps">
@@ -3297,7 +3343,18 @@
                                 <w:szCs w:val="28"/>
                                 <w:lang w:val="de-CH"/>
                               </w:rPr>
-                              <w:t>Endgültige Software</w:t>
+                              <w:t>Endgü</w:t>
+                            </w:r>
+                            <w:r>
+                              <w:rPr>
+                                <w:rFonts w:asciiTheme="minorHAnsi" w:hAnsi="Calibri" w:cstheme="minorBidi"/>
+                                <w:color w:val="000000" w:themeColor="text1"/>
+                                <w:kern w:val="24"/>
+                                <w:sz w:val="20"/>
+                                <w:szCs w:val="28"/>
+                                <w:lang w:val="de-CH"/>
+                              </w:rPr>
+                              <w:t>ltiges Produkt</w:t>
                             </w:r>
                           </w:p>
                         </w:txbxContent>
@@ -3334,7 +3391,18 @@
                           <w:szCs w:val="28"/>
                           <w:lang w:val="de-CH"/>
                         </w:rPr>
-                        <w:t>Endgültige Software</w:t>
+                        <w:t>Endgü</w:t>
+                      </w:r>
+                      <w:r>
+                        <w:rPr>
+                          <w:rFonts w:asciiTheme="minorHAnsi" w:hAnsi="Calibri" w:cstheme="minorBidi"/>
+                          <w:color w:val="000000" w:themeColor="text1"/>
+                          <w:kern w:val="24"/>
+                          <w:sz w:val="20"/>
+                          <w:szCs w:val="28"/>
+                          <w:lang w:val="de-CH"/>
+                        </w:rPr>
+                        <w:t>ltiges Produkt</w:t>
                       </w:r>
                     </w:p>
                   </w:txbxContent>
@@ -4058,7 +4126,8 @@
       </w:r>
       <w:r>
         <w:rPr>
-          <w:lang w:val="en-GB"/>
+          <w:noProof/>
+          <w:lang w:val="en-GB" w:eastAsia="en-GB"/>
         </w:rPr>
         <mc:AlternateContent>
           <mc:Choice Requires="wps">
@@ -4133,7 +4202,8 @@
       </w:r>
       <w:r>
         <w:rPr>
-          <w:lang w:val="en-GB"/>
+          <w:noProof/>
+          <w:lang w:val="en-GB" w:eastAsia="en-GB"/>
         </w:rPr>
         <mc:AlternateContent>
           <mc:Choice Requires="wps">
@@ -4234,7 +4304,8 @@
       </w:r>
       <w:r>
         <w:rPr>
-          <w:lang w:val="en-GB"/>
+          <w:noProof/>
+          <w:lang w:val="en-GB" w:eastAsia="en-GB"/>
         </w:rPr>
         <mc:AlternateContent>
           <mc:Choice Requires="wps">
@@ -4306,7 +4377,7 @@
                                 <w:szCs w:val="28"/>
                                 <w:lang w:val="de-CH"/>
                               </w:rPr>
-                              <w:t>Validierte Version des Produkts</w:t>
+                              <w:t>Validierte Version der Software</w:t>
                             </w:r>
                           </w:p>
                         </w:txbxContent>
@@ -4343,7 +4414,7 @@
                           <w:szCs w:val="28"/>
                           <w:lang w:val="de-CH"/>
                         </w:rPr>
-                        <w:t>Validierte Version des Produkts</w:t>
+                        <w:t>Validierte Version der Software</w:t>
                       </w:r>
                     </w:p>
                   </w:txbxContent>
@@ -4355,7 +4426,8 @@
       </w:r>
       <w:r>
         <w:rPr>
-          <w:lang w:val="en-GB"/>
+          <w:noProof/>
+          <w:lang w:val="en-GB" w:eastAsia="en-GB"/>
         </w:rPr>
         <mc:AlternateContent>
           <mc:Choice Requires="wps">
@@ -4498,7 +4570,8 @@
       </w:r>
       <w:r>
         <w:rPr>
-          <w:lang w:val="en-GB"/>
+          <w:noProof/>
+          <w:lang w:val="en-GB" w:eastAsia="en-GB"/>
         </w:rPr>
         <mc:AlternateContent>
           <mc:Choice Requires="wps">
@@ -4570,7 +4643,18 @@
                                 <w:szCs w:val="28"/>
                                 <w:lang w:val="de-CH"/>
                               </w:rPr>
-                              <w:t>Neue Version des Produkts implementiert</w:t>
+                              <w:t xml:space="preserve">Neue Version der Software </w:t>
+                            </w:r>
+                            <w:r>
+                              <w:rPr>
+                                <w:rFonts w:asciiTheme="minorHAnsi" w:hAnsi="Calibri" w:cstheme="minorBidi"/>
+                                <w:color w:val="000000" w:themeColor="text1"/>
+                                <w:kern w:val="24"/>
+                                <w:sz w:val="20"/>
+                                <w:szCs w:val="28"/>
+                                <w:lang w:val="de-CH"/>
+                              </w:rPr>
+                              <w:t>implementiert</w:t>
                             </w:r>
                           </w:p>
                         </w:txbxContent>
@@ -4607,7 +4691,18 @@
                           <w:szCs w:val="28"/>
                           <w:lang w:val="de-CH"/>
                         </w:rPr>
-                        <w:t>Neue Version des Produkts implementiert</w:t>
+                        <w:t xml:space="preserve">Neue Version der Software </w:t>
+                      </w:r>
+                      <w:r>
+                        <w:rPr>
+                          <w:rFonts w:asciiTheme="minorHAnsi" w:hAnsi="Calibri" w:cstheme="minorBidi"/>
+                          <w:color w:val="000000" w:themeColor="text1"/>
+                          <w:kern w:val="24"/>
+                          <w:sz w:val="20"/>
+                          <w:szCs w:val="28"/>
+                          <w:lang w:val="de-CH"/>
+                        </w:rPr>
+                        <w:t>implementiert</w:t>
                       </w:r>
                     </w:p>
                   </w:txbxContent>
@@ -4619,7 +4714,8 @@
       </w:r>
       <w:r>
         <w:rPr>
-          <w:lang w:val="en-GB"/>
+          <w:noProof/>
+          <w:lang w:val="en-GB" w:eastAsia="en-GB"/>
         </w:rPr>
         <mc:AlternateContent>
           <mc:Choice Requires="wps">
@@ -4740,7 +4836,8 @@
       </w:r>
       <w:r>
         <w:rPr>
-          <w:lang w:val="en-GB"/>
+          <w:noProof/>
+          <w:lang w:val="en-GB" w:eastAsia="en-GB"/>
         </w:rPr>
         <mc:AlternateContent>
           <mc:Choice Requires="wps">
@@ -4861,7 +4958,8 @@
       </w:r>
       <w:r>
         <w:rPr>
-          <w:lang w:val="en-GB"/>
+          <w:noProof/>
+          <w:lang w:val="en-GB" w:eastAsia="en-GB"/>
         </w:rPr>
         <mc:AlternateContent>
           <mc:Choice Requires="wps">
@@ -5090,7 +5188,8 @@
     <w:p>
       <w:r>
         <w:rPr>
-          <w:lang w:val="en-GB"/>
+          <w:noProof/>
+          <w:lang w:val="en-GB" w:eastAsia="en-GB"/>
         </w:rPr>
         <mc:AlternateContent>
           <mc:Choice Requires="wps">
@@ -5159,7 +5258,8 @@
       </w:r>
       <w:r>
         <w:rPr>
-          <w:lang w:val="en-GB"/>
+          <w:noProof/>
+          <w:lang w:val="en-GB" w:eastAsia="en-GB"/>
         </w:rPr>
         <mc:AlternateContent>
           <mc:Choice Requires="wps">
@@ -5276,7 +5376,8 @@
       </w:r>
       <w:r>
         <w:rPr>
-          <w:lang w:val="en-GB"/>
+          <w:noProof/>
+          <w:lang w:val="en-GB" w:eastAsia="en-GB"/>
         </w:rPr>
         <mc:AlternateContent>
           <mc:Choice Requires="wps">
@@ -5388,7 +5489,8 @@
       </w:r>
       <w:r>
         <w:rPr>
-          <w:lang w:val="en-GB"/>
+          <w:noProof/>
+          <w:lang w:val="en-GB" w:eastAsia="en-GB"/>
         </w:rPr>
         <mc:AlternateContent>
           <mc:Choice Requires="wps">
@@ -5500,7 +5602,8 @@
       </w:r>
       <w:r>
         <w:rPr>
-          <w:lang w:val="en-GB"/>
+          <w:noProof/>
+          <w:lang w:val="en-GB" w:eastAsia="en-GB"/>
         </w:rPr>
         <mc:AlternateContent>
           <mc:Choice Requires="wps">
@@ -5612,7 +5715,8 @@
       </w:r>
       <w:r>
         <w:rPr>
-          <w:lang w:val="en-GB"/>
+          <w:noProof/>
+          <w:lang w:val="en-GB" w:eastAsia="en-GB"/>
         </w:rPr>
         <mc:AlternateContent>
           <mc:Choice Requires="wps">
@@ -5677,7 +5781,8 @@
       </w:r>
       <w:r>
         <w:rPr>
-          <w:lang w:val="en-GB"/>
+          <w:noProof/>
+          <w:lang w:val="en-GB" w:eastAsia="en-GB"/>
         </w:rPr>
         <mc:AlternateContent>
           <mc:Choice Requires="wps">
@@ -5740,7 +5845,8 @@
       </w:r>
       <w:r>
         <w:rPr>
-          <w:lang w:val="en-GB"/>
+          <w:noProof/>
+          <w:lang w:val="en-GB" w:eastAsia="en-GB"/>
         </w:rPr>
         <mc:AlternateContent>
           <mc:Choice Requires="wps">
@@ -5908,6 +6014,7 @@
         <w:docPartUnique/>
       </w:docPartObj>
     </w:sdtPr>
+    <w:sdtEndPr/>
     <w:sdtContent>
       <w:sdt>
         <w:sdtPr>
@@ -5917,6 +6024,7 @@
             <w:docPartUnique/>
           </w:docPartObj>
         </w:sdtPr>
+        <w:sdtEndPr/>
         <w:sdtContent>
           <w:p>
             <w:pPr>
@@ -5942,13 +6050,6 @@
                 <w:lang w:val="de-DE"/>
               </w:rPr>
               <w:tab/>
-            </w:r>
-            <w:bookmarkStart w:id="0" w:name="_GoBack"/>
-            <w:bookmarkEnd w:id="0"/>
-            <w:r>
-              <w:rPr>
-                <w:lang w:val="de-DE"/>
-              </w:rPr>
               <w:t xml:space="preserve">Seite </w:t>
             </w:r>
             <w:r>
@@ -5982,7 +6083,7 @@
                 <w:bCs/>
                 <w:noProof/>
               </w:rPr>
-              <w:t>1</w:t>
+              <w:t>5</w:t>
             </w:r>
             <w:r>
               <w:rPr>
@@ -7900,6 +8001,7 @@
   <w:style w:type="character" w:default="1" w:styleId="Absatz-Standardschriftart">
     <w:name w:val="Default Paragraph Font"/>
     <w:uiPriority w:val="1"/>
+    <w:semiHidden/>
     <w:unhideWhenUsed/>
   </w:style>
   <w:style w:type="table" w:default="1" w:styleId="NormaleTabelle">
@@ -8300,6 +8402,7 @@
   <w:style w:type="character" w:default="1" w:styleId="Absatz-Standardschriftart">
     <w:name w:val="Default Paragraph Font"/>
     <w:uiPriority w:val="1"/>
+    <w:semiHidden/>
     <w:unhideWhenUsed/>
   </w:style>
   <w:style w:type="table" w:default="1" w:styleId="NormaleTabelle">
@@ -8801,7 +8904,7 @@
 </file>
 
 <file path=customXml/itemProps1.xml><?xml version="1.0" encoding="utf-8"?>
-<ds:datastoreItem xmlns:ds="http://schemas.openxmlformats.org/officeDocument/2006/customXml" ds:itemID="{AF7B165A-048F-4EE7-8377-D671C8FDAA5A}">
+<ds:datastoreItem xmlns:ds="http://schemas.openxmlformats.org/officeDocument/2006/customXml" ds:itemID="{B3BC0CC2-C204-4EBC-BB1D-52332C2F1770}">
   <ds:schemaRefs>
     <ds:schemaRef ds:uri="http://schemas.openxmlformats.org/officeDocument/2006/bibliography"/>
   </ds:schemaRefs>

</xml_diff>